<commit_message>
minor changes FAIR4health page
</commit_message>
<xml_diff>
--- a/pandoc/word/FAIR4Health.docx
+++ b/pandoc/word/FAIR4Health.docx
@@ -40,7 +40,21 @@
         <w:rPr>
           <w:lang w:val="en-US"/>
         </w:rPr>
-        <w:t xml:space="preserve"> is a project funded by the European Union Horizon 2020. It is carried out by 17 partners from 11 different countries and lasts 36 months, bringing together expertise from different domains (health research, data managers, medical informatics, software developers, standards and lawyers).</w:t>
+        <w:t xml:space="preserve"> is a project funded by the European Union Horizon 2020. It is carried out by 17 partners from 11 different countries and lasts 36 months, bringing together expertise from different domains (health research, data managers, medical informatics, software developers, </w:t>
+      </w:r>
+      <w:proofErr w:type="gramStart"/>
+      <w:r>
+        <w:rPr>
+          <w:lang w:val="en-US"/>
+        </w:rPr>
+        <w:t>standards</w:t>
+      </w:r>
+      <w:proofErr w:type="gramEnd"/>
+      <w:r>
+        <w:rPr>
+          <w:lang w:val="en-US"/>
+        </w:rPr>
+        <w:t xml:space="preserve"> and lawyers).</w:t>
       </w:r>
     </w:p>
     <w:p>
@@ -70,6 +84,7 @@
         </w:rPr>
         <w:t xml:space="preserve"> research community to </w:t>
       </w:r>
+      <w:proofErr w:type="spellStart"/>
       <w:r>
         <w:rPr>
           <w:b/>
@@ -77,6 +92,7 @@
         </w:rPr>
         <w:t>FAIRify</w:t>
       </w:r>
+      <w:proofErr w:type="spellEnd"/>
       <w:r>
         <w:rPr>
           <w:lang w:val="en-US"/>
@@ -169,7 +185,114 @@
         <w:rPr>
           <w:lang w:val="en-US"/>
         </w:rPr>
-        <w:t>to enable the translation from raw (meta)data to FAIR (meta)data and the sharing of this information.</w:t>
+        <w:t>to enable the translation from raw (meta)data to FAIR (meta)data</w:t>
+      </w:r>
+      <w:r>
+        <w:rPr>
+          <w:lang w:val="en-US"/>
+        </w:rPr>
+        <w:t>,</w:t>
+      </w:r>
+      <w:r>
+        <w:rPr>
+          <w:lang w:val="en-US"/>
+        </w:rPr>
+        <w:t xml:space="preserve"> and the </w:t>
+      </w:r>
+      <w:r>
+        <w:rPr>
+          <w:lang w:val="en-US"/>
+        </w:rPr>
+        <w:t xml:space="preserve">use </w:t>
+      </w:r>
+      <w:r>
+        <w:rPr>
+          <w:lang w:val="en-US"/>
+        </w:rPr>
+        <w:t xml:space="preserve">of this </w:t>
+      </w:r>
+      <w:proofErr w:type="spellStart"/>
+      <w:r>
+        <w:rPr>
+          <w:color w:val="000000"/>
+          <w:lang w:val="en-US"/>
+        </w:rPr>
+        <w:t>FAIRif</w:t>
+      </w:r>
+      <w:r>
+        <w:rPr>
+          <w:color w:val="000000"/>
+          <w:lang w:val="en-US"/>
+        </w:rPr>
+        <w:t>ied</w:t>
+      </w:r>
+      <w:proofErr w:type="spellEnd"/>
+      <w:r>
+        <w:rPr>
+          <w:color w:val="000000"/>
+          <w:lang w:val="en-US"/>
+        </w:rPr>
+        <w:t xml:space="preserve"> </w:t>
+      </w:r>
+      <w:r>
+        <w:rPr>
+          <w:lang w:val="en-US"/>
+        </w:rPr>
+        <w:t>information</w:t>
+      </w:r>
+      <w:r>
+        <w:rPr>
+          <w:lang w:val="en-US"/>
+        </w:rPr>
+        <w:t xml:space="preserve"> </w:t>
+      </w:r>
+      <w:r>
+        <w:rPr>
+          <w:color w:val="000000"/>
+          <w:lang w:val="en-US"/>
+        </w:rPr>
+        <w:t xml:space="preserve">to execute </w:t>
+      </w:r>
+      <w:r>
+        <w:rPr>
+          <w:color w:val="000000"/>
+          <w:lang w:val="en-US"/>
+        </w:rPr>
+        <w:t xml:space="preserve">Privacy-preserving Distributed Data Mining </w:t>
+      </w:r>
+      <w:r>
+        <w:rPr>
+          <w:color w:val="000000"/>
+          <w:lang w:val="en-US"/>
+        </w:rPr>
+        <w:t>(</w:t>
+      </w:r>
+      <w:r>
+        <w:rPr>
+          <w:color w:val="000000"/>
+          <w:lang w:val="en-US"/>
+        </w:rPr>
+        <w:t>PPDDM</w:t>
+      </w:r>
+      <w:r>
+        <w:rPr>
+          <w:color w:val="000000"/>
+          <w:lang w:val="en-US"/>
+        </w:rPr>
+        <w:t xml:space="preserve">) </w:t>
+      </w:r>
+      <w:r>
+        <w:rPr>
+          <w:color w:val="000000"/>
+          <w:lang w:val="en-US"/>
+        </w:rPr>
+        <w:t>algorithms</w:t>
+      </w:r>
+      <w:r>
+        <w:rPr>
+          <w:lang w:val="en-US"/>
+        </w:rPr>
+        <w:t>.</w:t>
       </w:r>
     </w:p>
     <w:p>
@@ -230,7 +353,21 @@
         <w:rPr>
           <w:lang w:val="en-US"/>
         </w:rPr>
-        <w:t>Raw data extracted from real healthcare institution EHRs across Europe, are FAIRified and converted to HL7 FHIR resources complying to a common data model.</w:t>
+        <w:t xml:space="preserve">Raw data extracted from real healthcare institution EHRs across Europe, are </w:t>
+      </w:r>
+      <w:proofErr w:type="spellStart"/>
+      <w:r>
+        <w:rPr>
+          <w:lang w:val="en-US"/>
+        </w:rPr>
+        <w:t>FAIRified</w:t>
+      </w:r>
+      <w:proofErr w:type="spellEnd"/>
+      <w:r>
+        <w:rPr>
+          <w:lang w:val="en-US"/>
+        </w:rPr>
+        <w:t xml:space="preserve"> and converted to HL7 FHIR resources complying to a common data model.</w:t>
       </w:r>
     </w:p>
     <w:p>
@@ -263,7 +400,39 @@
         <w:rPr>
           <w:lang w:val="en-US"/>
         </w:rPr>
-        <w:t>) describing the covered use case, the number of patients involved and the number of contributing sites. Computable metadata concerning the health data sets published by each site is also given.</w:t>
+        <w:t>) describing the covered use case</w:t>
+      </w:r>
+      <w:r>
+        <w:rPr>
+          <w:lang w:val="en-US"/>
+        </w:rPr>
+        <w:t>s</w:t>
+      </w:r>
+      <w:r>
+        <w:rPr>
+          <w:lang w:val="en-US"/>
+        </w:rPr>
+        <w:t xml:space="preserve">, the number of patients involved </w:t>
+      </w:r>
+      <w:r>
+        <w:rPr>
+          <w:color w:val="000000"/>
+          <w:lang w:val="en-US"/>
+        </w:rPr>
+        <w:t>to generate the models in each case,</w:t>
+      </w:r>
+      <w:r>
+        <w:rPr>
+          <w:color w:val="000000"/>
+          <w:lang w:val="en-US"/>
+        </w:rPr>
+        <w:t xml:space="preserve"> </w:t>
+      </w:r>
+      <w:r>
+        <w:rPr>
+          <w:lang w:val="en-US"/>
+        </w:rPr>
+        <w:t>and the number of contributing sites. Computable metadata concerning the health data sets published by each site is also given.</w:t>
       </w:r>
     </w:p>
     <w:p>
@@ -278,7 +447,19 @@
         <w:rPr>
           <w:lang w:val="en-US"/>
         </w:rPr>
-        <w:t>Published health datasets cannot be accessed directly, but they can be reused by authorized researchers in the context of specific use cases through algorithmic access via FAIR4Health Agent.</w:t>
+        <w:t>Published health datasets cannot be accessed directly, but they can be reused by authorized researchers in the context of specific use cases through algorithmic access via FAIR4Health Agent</w:t>
+      </w:r>
+      <w:r>
+        <w:rPr>
+          <w:lang w:val="en-US"/>
+        </w:rPr>
+        <w:t>s</w:t>
+      </w:r>
+      <w:r>
+        <w:rPr>
+          <w:lang w:val="en-US"/>
+        </w:rPr>
+        <w:t>.</w:t>
       </w:r>
     </w:p>
     <w:p>
@@ -291,6 +472,9 @@
       <w:bookmarkStart w:id="1" w:name="_1k06hh9zrot6" w:colFirst="0" w:colLast="0"/>
       <w:bookmarkEnd w:id="1"/>
       <w:r>
+        <w:rPr>
+          <w:lang w:val="en-US"/>
+        </w:rPr>
         <w:lastRenderedPageBreak/>
         <w:t>Using</w:t>
       </w:r>
@@ -333,7 +517,35 @@
         <w:rPr>
           <w:lang w:val="en-US"/>
         </w:rPr>
-        <w:t xml:space="preserve">Data related to patients (pseudoanonimized identifier, gender, age, country,...) </w:t>
+        <w:t>Data related to patients (</w:t>
+      </w:r>
+      <w:proofErr w:type="spellStart"/>
+      <w:r>
+        <w:rPr>
+          <w:lang w:val="en-US"/>
+        </w:rPr>
+        <w:t>pseudoanonimized</w:t>
+      </w:r>
+      <w:proofErr w:type="spellEnd"/>
+      <w:r>
+        <w:rPr>
+          <w:lang w:val="en-US"/>
+        </w:rPr>
+        <w:t xml:space="preserve"> identifier, gender, age, </w:t>
+      </w:r>
+      <w:proofErr w:type="gramStart"/>
+      <w:r>
+        <w:rPr>
+          <w:lang w:val="en-US"/>
+        </w:rPr>
+        <w:t>country,...</w:t>
+      </w:r>
+      <w:proofErr w:type="gramEnd"/>
+      <w:r>
+        <w:rPr>
+          <w:lang w:val="en-US"/>
+        </w:rPr>
+        <w:t xml:space="preserve">) </w:t>
       </w:r>
     </w:p>
     <w:p>
@@ -371,7 +583,21 @@
         <w:rPr>
           <w:lang w:val="en-US"/>
         </w:rPr>
-        <w:t>Specific observations, such as: smoking status, institutionalized status, mortality status, domiciliary oxygen prescribed, result of the modified Medical Research Council (mMRC) Dyspnea Scale.</w:t>
+        <w:t>Specific observations, such as: smoking status, institutionalized status, mortality status, domiciliary oxygen prescribed, result of the modified Medical Research Council (</w:t>
+      </w:r>
+      <w:proofErr w:type="spellStart"/>
+      <w:r>
+        <w:rPr>
+          <w:lang w:val="en-US"/>
+        </w:rPr>
+        <w:t>mMRC</w:t>
+      </w:r>
+      <w:proofErr w:type="spellEnd"/>
+      <w:r>
+        <w:rPr>
+          <w:lang w:val="en-US"/>
+        </w:rPr>
+        <w:t>) Dyspnea Scale.</w:t>
       </w:r>
     </w:p>
     <w:p>
@@ -406,7 +632,13 @@
         <w:rPr>
           <w:lang w:val="en-US"/>
         </w:rPr>
-        <w:t xml:space="preserve">data that have been represented in HL7 FHIR by </w:t>
+        <w:t xml:space="preserve">These </w:t>
+      </w:r>
+      <w:r>
+        <w:rPr>
+          <w:lang w:val="en-US"/>
+        </w:rPr>
+        <w:t xml:space="preserve">data have been represented in HL7 FHIR by </w:t>
       </w:r>
       <w:hyperlink r:id="rId8">
         <w:r>
@@ -420,7 +652,13 @@
         <w:rPr>
           <w:lang w:val="en-US"/>
         </w:rPr>
-        <w:t xml:space="preserve">; </w:t>
+        <w:t>,</w:t>
+      </w:r>
+      <w:r>
+        <w:rPr>
+          <w:lang w:val="en-US"/>
+        </w:rPr>
+        <w:t xml:space="preserve"> </w:t>
       </w:r>
       <w:hyperlink r:id="rId9">
         <w:r>
@@ -434,7 +672,13 @@
         <w:rPr>
           <w:lang w:val="en-US"/>
         </w:rPr>
-        <w:t xml:space="preserve">; </w:t>
+        <w:t>,</w:t>
+      </w:r>
+      <w:r>
+        <w:rPr>
+          <w:lang w:val="en-US"/>
+        </w:rPr>
+        <w:t xml:space="preserve"> </w:t>
       </w:r>
       <w:hyperlink r:id="rId10">
         <w:r>
@@ -451,12 +695,14 @@
         <w:t xml:space="preserve">, </w:t>
       </w:r>
       <w:hyperlink r:id="rId11">
+        <w:proofErr w:type="spellStart"/>
         <w:r>
           <w:rPr>
             <w:lang w:val="en-US"/>
           </w:rPr>
           <w:t>MedicationStatement</w:t>
         </w:r>
+        <w:proofErr w:type="spellEnd"/>
       </w:hyperlink>
       <w:r>
         <w:rPr>
@@ -491,7 +737,19 @@
         <w:rPr>
           <w:lang w:val="en-US"/>
         </w:rPr>
-        <w:t xml:space="preserve">For each set of resources generated by the FAIR4Health FAIRification process a  </w:t>
+        <w:t>For each set of resources generated by the FAIR4Health FAIRification process</w:t>
+      </w:r>
+      <w:r>
+        <w:rPr>
+          <w:lang w:val="en-US"/>
+        </w:rPr>
+        <w:t>,</w:t>
+      </w:r>
+      <w:r>
+        <w:rPr>
+          <w:lang w:val="en-US"/>
+        </w:rPr>
+        <w:t xml:space="preserve"> a  </w:t>
       </w:r>
       <w:hyperlink r:id="rId13">
         <w:r>
@@ -510,6 +768,7 @@
         <w:t xml:space="preserve"> resource is created to document such a transformation; a </w:t>
       </w:r>
       <w:hyperlink r:id="rId14">
+        <w:proofErr w:type="spellStart"/>
         <w:r>
           <w:rPr>
             <w:color w:val="1155CC"/>
@@ -518,14 +777,30 @@
           </w:rPr>
           <w:t>DocumentManifest</w:t>
         </w:r>
+        <w:proofErr w:type="spellEnd"/>
       </w:hyperlink>
       <w:r>
         <w:rPr>
           <w:lang w:val="en-US"/>
         </w:rPr>
-        <w:t xml:space="preserve"> resource is used to provide minimal documentation about data set metadata including the licence of use and the </w:t>
+        <w:t xml:space="preserve"> resource is used to provide minimal documentation about data set metadata including the </w:t>
+      </w:r>
+      <w:proofErr w:type="spellStart"/>
+      <w:r>
+        <w:rPr>
+          <w:lang w:val="en-US"/>
+        </w:rPr>
+        <w:t>licence</w:t>
+      </w:r>
+      <w:proofErr w:type="spellEnd"/>
+      <w:r>
+        <w:rPr>
+          <w:lang w:val="en-US"/>
+        </w:rPr>
+        <w:t xml:space="preserve"> of use and the </w:t>
       </w:r>
       <w:hyperlink r:id="rId15">
+        <w:proofErr w:type="spellStart"/>
         <w:r>
           <w:rPr>
             <w:color w:val="1155CC"/>
@@ -534,6 +809,7 @@
           </w:rPr>
           <w:t>CapabilityStatement</w:t>
         </w:r>
+        <w:proofErr w:type="spellEnd"/>
       </w:hyperlink>
       <w:r>
         <w:rPr>
@@ -558,6 +834,9 @@
         <w:t xml:space="preserve">Lessons </w:t>
       </w:r>
       <w:r>
+        <w:rPr>
+          <w:lang w:val="en-US"/>
+        </w:rPr>
         <w:t>learned</w:t>
       </w:r>
     </w:p>
@@ -571,6 +850,9 @@
       <w:bookmarkStart w:id="3" w:name="_y6vzb081gxyk" w:colFirst="0" w:colLast="0"/>
       <w:bookmarkEnd w:id="3"/>
       <w:r>
+        <w:rPr>
+          <w:lang w:val="en-US"/>
+        </w:rPr>
         <w:t>Metadata</w:t>
       </w:r>
       <w:r>
@@ -590,47 +872,151 @@
         <w:rPr>
           <w:lang w:val="en-US"/>
         </w:rPr>
-        <w:t>The practical application of the requirements about distinct, identifiable and rich metadata is not so straightforward: this requires a common understanding on what  ‘metadata’ is (easy in principle, less in practice) and an agreement on what is the minimal set of information defining the metadata, decision that needs to take in consideration the actual capability to provide and represent this minimal set.</w:t>
-      </w:r>
-    </w:p>
-    <w:p>
-      <w:pPr>
-        <w:rPr>
-          <w:lang w:val="en-US"/>
-        </w:rPr>
-      </w:pPr>
-    </w:p>
-    <w:p>
-      <w:pPr>
-        <w:rPr>
-          <w:lang w:val="en-US"/>
-        </w:rPr>
-      </w:pPr>
-      <w:r>
-        <w:rPr>
-          <w:lang w:val="en-US"/>
-        </w:rPr>
-        <w:t>In this initial phase the project has chosen to consider a minimal starting set of information defined only for the project and study level. No distinct subject level metadata have been implemented. Some of these metadata have been published for human readability (case study - project level) through the welcome page of the FAIR4Health portal; others, enabling machine processing, have been also defined by using FHIR Provenance, DocumentManifest resources. The latter represents study level metadata and it has been published in GitHub.</w:t>
-      </w:r>
-    </w:p>
-    <w:p>
-      <w:pPr>
-        <w:rPr>
-          <w:lang w:val="en-US"/>
-        </w:rPr>
-      </w:pPr>
-    </w:p>
-    <w:p>
-      <w:pPr>
-        <w:rPr>
-          <w:lang w:val="en-US"/>
-        </w:rPr>
-      </w:pPr>
-      <w:r>
-        <w:rPr>
-          <w:lang w:val="en-US"/>
-        </w:rPr>
-        <w:t>On this topic a possible future improvement will be the increase of the quantity of information provided as machine processable metadata, considering the adoption of alternative resources such as the FHIR Library or the Citation to better describe richer study level metadata and their publication through FHIR API. Moreover, a better formalization of Formalize what is intended as rich metadata in the associated FHIR IG.</w:t>
+        <w:t xml:space="preserve">The practical application of the requirements about distinct, </w:t>
+      </w:r>
+      <w:proofErr w:type="gramStart"/>
+      <w:r>
+        <w:rPr>
+          <w:lang w:val="en-US"/>
+        </w:rPr>
+        <w:t>identifiable</w:t>
+      </w:r>
+      <w:proofErr w:type="gramEnd"/>
+      <w:r>
+        <w:rPr>
+          <w:lang w:val="en-US"/>
+        </w:rPr>
+        <w:t xml:space="preserve"> and rich metadata is not so straightforward: this requires a common understanding on what ‘metadata’ is (easy in </w:t>
+      </w:r>
+      <w:r>
+        <w:rPr>
+          <w:lang w:val="en-US"/>
+        </w:rPr>
+        <w:t>theory</w:t>
+      </w:r>
+      <w:r>
+        <w:rPr>
+          <w:lang w:val="en-US"/>
+        </w:rPr>
+        <w:t xml:space="preserve">, less </w:t>
+      </w:r>
+      <w:r>
+        <w:rPr>
+          <w:lang w:val="en-US"/>
+        </w:rPr>
+        <w:t xml:space="preserve">easy </w:t>
+      </w:r>
+      <w:r>
+        <w:rPr>
+          <w:lang w:val="en-US"/>
+        </w:rPr>
+        <w:t>in practice) and an agreement on what is the minimal set of information defining the metadata, decision that needs to take in consideration the actual capability to provide and represent this minimal set.</w:t>
+      </w:r>
+    </w:p>
+    <w:p>
+      <w:pPr>
+        <w:rPr>
+          <w:lang w:val="en-US"/>
+        </w:rPr>
+      </w:pPr>
+    </w:p>
+    <w:p>
+      <w:pPr>
+        <w:rPr>
+          <w:lang w:val="en-US"/>
+        </w:rPr>
+      </w:pPr>
+      <w:r>
+        <w:rPr>
+          <w:lang w:val="en-US"/>
+        </w:rPr>
+        <w:t xml:space="preserve">In this initial phase the project has chosen to consider a minimal starting set of information defined only for the project and study level. No distinct subject level metadata have been implemented. Some of these metadata have been published for human readability (case study - project level) through the welcome page of the FAIR4Health portal; others, enabling machine processing, have been defined by using FHIR Provenance, </w:t>
+      </w:r>
+      <w:proofErr w:type="spellStart"/>
+      <w:r>
+        <w:rPr>
+          <w:lang w:val="en-US"/>
+        </w:rPr>
+        <w:t>DocumentManifest</w:t>
+      </w:r>
+      <w:proofErr w:type="spellEnd"/>
+      <w:r>
+        <w:rPr>
+          <w:lang w:val="en-US"/>
+        </w:rPr>
+        <w:t xml:space="preserve"> </w:t>
+      </w:r>
+      <w:r>
+        <w:rPr>
+          <w:lang w:val="en-US"/>
+        </w:rPr>
+        <w:t xml:space="preserve">and </w:t>
+      </w:r>
+      <w:proofErr w:type="spellStart"/>
+      <w:r>
+        <w:rPr>
+          <w:color w:val="000000"/>
+          <w:lang w:val="en-US"/>
+        </w:rPr>
+        <w:t>CapabilityStatement</w:t>
+      </w:r>
+      <w:proofErr w:type="spellEnd"/>
+      <w:r>
+        <w:rPr>
+          <w:color w:val="000000"/>
+          <w:lang w:val="en-US"/>
+        </w:rPr>
+        <w:t xml:space="preserve"> </w:t>
+      </w:r>
+      <w:r>
+        <w:rPr>
+          <w:lang w:val="en-US"/>
+        </w:rPr>
+        <w:t>resources</w:t>
+      </w:r>
+      <w:r>
+        <w:rPr>
+          <w:lang w:val="en-US"/>
+        </w:rPr>
+        <w:t xml:space="preserve"> and published for the time being in a </w:t>
+      </w:r>
+      <w:r>
+        <w:rPr>
+          <w:lang w:val="en-US"/>
+        </w:rPr>
+        <w:t>GitHub</w:t>
+      </w:r>
+      <w:r>
+        <w:rPr>
+          <w:lang w:val="en-US"/>
+        </w:rPr>
+        <w:t xml:space="preserve"> repository</w:t>
+      </w:r>
+      <w:r>
+        <w:rPr>
+          <w:lang w:val="en-US"/>
+        </w:rPr>
+        <w:t>.</w:t>
+      </w:r>
+    </w:p>
+    <w:p>
+      <w:pPr>
+        <w:rPr>
+          <w:lang w:val="en-US"/>
+        </w:rPr>
+      </w:pPr>
+    </w:p>
+    <w:p>
+      <w:pPr>
+        <w:rPr>
+          <w:lang w:val="en-US"/>
+        </w:rPr>
+      </w:pPr>
+      <w:r>
+        <w:rPr>
+          <w:lang w:val="en-US"/>
+        </w:rPr>
+        <w:t>On this topic a possible future improvement will be the increase of the quantity of information provided as machine processable metadata, considering the adoption of alternative resources such as the FHIR Library or the Citation to better describe richer study level metadata and their publication through FHIR API. Moreover, a better formalization of what is intended as rich metadata in the associated FHIR IG.</w:t>
       </w:r>
     </w:p>
     <w:p>
@@ -714,7 +1100,21 @@
         <w:rPr>
           <w:lang w:val="en-US"/>
         </w:rPr>
-        <w:t>Even if not all the capabilities offered by HL7 FHIR have been used at this stage by the project, the adoption of HL7 FHIR gave a strong contribution in terms of data reusability and interoperability. Allowing to agree, formalize, share and adopt a common health data model for the shared data within the project community.</w:t>
+        <w:t xml:space="preserve">Even if not all the capabilities offered by HL7 FHIR have been used at this stage by the project, the adoption of HL7 FHIR gave a strong contribution in terms of data reusability and interoperability. Allowing to agree, formalize, </w:t>
+      </w:r>
+      <w:proofErr w:type="gramStart"/>
+      <w:r>
+        <w:rPr>
+          <w:lang w:val="en-US"/>
+        </w:rPr>
+        <w:t>share</w:t>
+      </w:r>
+      <w:proofErr w:type="gramEnd"/>
+      <w:r>
+        <w:rPr>
+          <w:lang w:val="en-US"/>
+        </w:rPr>
+        <w:t xml:space="preserve"> and adopt a common health data model for the shared data within the project community.</w:t>
       </w:r>
     </w:p>
     <w:p>

</xml_diff>

<commit_message>
(re)added the NinFea Library example; fixed typos in the FAIR4Health page
</commit_message>
<xml_diff>
--- a/pandoc/word/FAIR4Health.docx
+++ b/pandoc/word/FAIR4Health.docx
@@ -102,27 +102,15 @@
     </w:p>
     <w:p>
       <w:pPr>
-        <w:spacing w:before="240" w:after="240"/>
-        <w:ind w:left="360"/>
-        <w:jc w:val="both"/>
-        <w:rPr>
-          <w:lang w:val="en-US"/>
-        </w:rPr>
-      </w:pPr>
-      <w:r>
-        <w:rPr>
-          <w:lang w:val="en-US"/>
-        </w:rPr>
-        <w:t>1.</w:t>
-      </w:r>
-      <w:r>
-        <w:rPr>
-          <w:sz w:val="14"/>
-          <w:szCs w:val="14"/>
-          <w:lang w:val="en-US"/>
-        </w:rPr>
-        <w:t xml:space="preserve">     </w:t>
-      </w:r>
+        <w:pStyle w:val="Paragrafoelenco"/>
+        <w:numPr>
+          <w:ilvl w:val="0"/>
+          <w:numId w:val="2"/>
+        </w:numPr>
+        <w:rPr>
+          <w:lang w:val="en-US"/>
+        </w:rPr>
+      </w:pPr>
       <w:r>
         <w:rPr>
           <w:lang w:val="en-US"/>
@@ -132,27 +120,15 @@
     </w:p>
     <w:p>
       <w:pPr>
-        <w:spacing w:before="240" w:after="240"/>
-        <w:ind w:left="360"/>
-        <w:jc w:val="both"/>
-        <w:rPr>
-          <w:lang w:val="en-US"/>
-        </w:rPr>
-      </w:pPr>
-      <w:r>
-        <w:rPr>
-          <w:lang w:val="en-US"/>
-        </w:rPr>
-        <w:t>2.</w:t>
-      </w:r>
-      <w:r>
-        <w:rPr>
-          <w:sz w:val="14"/>
-          <w:szCs w:val="14"/>
-          <w:lang w:val="en-US"/>
-        </w:rPr>
-        <w:t xml:space="preserve">      </w:t>
-      </w:r>
+        <w:pStyle w:val="Paragrafoelenco"/>
+        <w:numPr>
+          <w:ilvl w:val="0"/>
+          <w:numId w:val="2"/>
+        </w:numPr>
+        <w:rPr>
+          <w:lang w:val="en-US"/>
+        </w:rPr>
+      </w:pPr>
       <w:r>
         <w:rPr>
           <w:lang w:val="en-US"/>
@@ -299,47 +275,112 @@
       <w:pPr>
         <w:spacing w:before="240" w:after="240"/>
         <w:jc w:val="both"/>
-      </w:pPr>
-      <w:r>
-        <w:rPr>
-          <w:noProof/>
-        </w:rPr>
-        <w:drawing>
-          <wp:inline distT="114300" distB="114300" distL="114300" distR="114300" wp14:anchorId="0C8D4A95" wp14:editId="2372FC6A">
-            <wp:extent cx="4457700" cy="2105025"/>
-            <wp:effectExtent l="0" t="0" r="0" b="0"/>
-            <wp:docPr id="1" name="image1.png"/>
-            <wp:cNvGraphicFramePr/>
-            <a:graphic xmlns:a="http://schemas.openxmlformats.org/drawingml/2006/main">
-              <a:graphicData uri="http://schemas.openxmlformats.org/drawingml/2006/picture">
-                <pic:pic xmlns:pic="http://schemas.openxmlformats.org/drawingml/2006/picture">
-                  <pic:nvPicPr>
-                    <pic:cNvPr id="0" name="image1.png"/>
-                    <pic:cNvPicPr preferRelativeResize="0"/>
-                  </pic:nvPicPr>
-                  <pic:blipFill>
-                    <a:blip r:embed="rId6"/>
-                    <a:srcRect/>
-                    <a:stretch>
-                      <a:fillRect/>
-                    </a:stretch>
-                  </pic:blipFill>
-                  <pic:spPr>
-                    <a:xfrm>
-                      <a:off x="0" y="0"/>
-                      <a:ext cx="4457700" cy="2105025"/>
-                    </a:xfrm>
-                    <a:prstGeom prst="rect">
-                      <a:avLst/>
-                    </a:prstGeom>
-                    <a:ln/>
-                  </pic:spPr>
-                </pic:pic>
-              </a:graphicData>
-            </a:graphic>
-          </wp:inline>
-        </w:drawing>
-      </w:r>
+        <w:rPr>
+          <w:lang w:val="en-US"/>
+        </w:rPr>
+      </w:pPr>
+    </w:p>
+    <w:tbl>
+      <w:tblPr>
+        <w:tblStyle w:val="Grigliatabella"/>
+        <w:tblW w:w="0" w:type="auto"/>
+        <w:tblBorders>
+          <w:top w:val="none" w:sz="0" w:space="0" w:color="auto"/>
+          <w:left w:val="none" w:sz="0" w:space="0" w:color="auto"/>
+          <w:bottom w:val="none" w:sz="0" w:space="0" w:color="auto"/>
+          <w:right w:val="none" w:sz="0" w:space="0" w:color="auto"/>
+          <w:insideH w:val="none" w:sz="0" w:space="0" w:color="auto"/>
+          <w:insideV w:val="none" w:sz="0" w:space="0" w:color="auto"/>
+        </w:tblBorders>
+        <w:tblLook w:val="04A0" w:firstRow="1" w:lastRow="0" w:firstColumn="1" w:lastColumn="0" w:noHBand="0" w:noVBand="1"/>
+      </w:tblPr>
+      <w:tblGrid>
+        <w:gridCol w:w="9019"/>
+      </w:tblGrid>
+      <w:tr>
+        <w:tc>
+          <w:tcPr>
+            <w:tcW w:w="9019" w:type="dxa"/>
+          </w:tcPr>
+          <w:p>
+            <w:pPr>
+              <w:spacing w:before="240" w:after="240"/>
+              <w:jc w:val="both"/>
+              <w:rPr>
+                <w:lang w:val="en-US"/>
+              </w:rPr>
+            </w:pPr>
+            <w:r>
+              <w:rPr>
+                <w:noProof/>
+              </w:rPr>
+              <w:drawing>
+                <wp:inline distT="114300" distB="114300" distL="114300" distR="114300" wp14:anchorId="3D2266F2" wp14:editId="6BD4399D">
+                  <wp:extent cx="4457700" cy="2105025"/>
+                  <wp:effectExtent l="0" t="0" r="0" b="0"/>
+                  <wp:docPr id="1" name="image1.png"/>
+                  <wp:cNvGraphicFramePr/>
+                  <a:graphic xmlns:a="http://schemas.openxmlformats.org/drawingml/2006/main">
+                    <a:graphicData uri="http://schemas.openxmlformats.org/drawingml/2006/picture">
+                      <pic:pic xmlns:pic="http://schemas.openxmlformats.org/drawingml/2006/picture">
+                        <pic:nvPicPr>
+                          <pic:cNvPr id="0" name="image1.png"/>
+                          <pic:cNvPicPr preferRelativeResize="0"/>
+                        </pic:nvPicPr>
+                        <pic:blipFill>
+                          <a:blip r:embed="rId6"/>
+                          <a:srcRect/>
+                          <a:stretch>
+                            <a:fillRect/>
+                          </a:stretch>
+                        </pic:blipFill>
+                        <pic:spPr>
+                          <a:xfrm>
+                            <a:off x="0" y="0"/>
+                            <a:ext cx="4457700" cy="2105025"/>
+                          </a:xfrm>
+                          <a:prstGeom prst="rect">
+                            <a:avLst/>
+                          </a:prstGeom>
+                          <a:ln/>
+                        </pic:spPr>
+                      </pic:pic>
+                    </a:graphicData>
+                  </a:graphic>
+                </wp:inline>
+              </w:drawing>
+            </w:r>
+          </w:p>
+        </w:tc>
+      </w:tr>
+      <w:tr>
+        <w:tc>
+          <w:tcPr>
+            <w:tcW w:w="9019" w:type="dxa"/>
+          </w:tcPr>
+          <w:p>
+            <w:pPr>
+              <w:spacing w:before="240" w:after="240"/>
+              <w:jc w:val="both"/>
+              <w:rPr>
+                <w:lang w:val="en-US"/>
+              </w:rPr>
+            </w:pPr>
+            <w:r>
+              <w:rPr>
+                <w:lang w:val="en-US"/>
+              </w:rPr>
+              <w:t>Figure 1 – FAIR4Health overview</w:t>
+            </w:r>
+          </w:p>
+        </w:tc>
+      </w:tr>
+    </w:tbl>
+    <w:p>
+      <w:pPr>
+        <w:spacing w:before="240" w:after="240"/>
+        <w:jc w:val="both"/>
+      </w:pPr>
     </w:p>
     <w:p>
       <w:pPr>
@@ -419,14 +460,15 @@
           <w:color w:val="000000"/>
           <w:lang w:val="en-US"/>
         </w:rPr>
-        <w:t>to generate the models in each case,</w:t>
+        <w:t xml:space="preserve">to generate the models in </w:t>
       </w:r>
       <w:r>
         <w:rPr>
           <w:color w:val="000000"/>
           <w:lang w:val="en-US"/>
         </w:rPr>
-        <w:t xml:space="preserve"> </w:t>
+        <w:lastRenderedPageBreak/>
+        <w:t xml:space="preserve">each case, </w:t>
       </w:r>
       <w:r>
         <w:rPr>
@@ -475,7 +517,6 @@
         <w:rPr>
           <w:lang w:val="en-US"/>
         </w:rPr>
-        <w:lastRenderedPageBreak/>
         <w:t>Using</w:t>
       </w:r>
       <w:r>
@@ -1016,6 +1057,7 @@
         <w:rPr>
           <w:lang w:val="en-US"/>
         </w:rPr>
+        <w:lastRenderedPageBreak/>
         <w:t>On this topic a possible future improvement will be the increase of the quantity of information provided as machine processable metadata, considering the adoption of alternative resources such as the FHIR Library or the Citation to better describe richer study level metadata and their publication through FHIR API. Moreover, a better formalization of what is intended as rich metadata in the associated FHIR IG.</w:t>
       </w:r>
     </w:p>
@@ -1039,7 +1081,6 @@
         <w:rPr>
           <w:lang w:val="en-US"/>
         </w:rPr>
-        <w:lastRenderedPageBreak/>
         <w:t>FHIR data, FAIR by design</w:t>
       </w:r>
     </w:p>
@@ -1065,16 +1106,13 @@
     </w:p>
     <w:p>
       <w:pPr>
-        <w:jc w:val="both"/>
-        <w:rPr>
-          <w:lang w:val="en-US"/>
-        </w:rPr>
-      </w:pPr>
-      <w:r>
-        <w:rPr>
-          <w:color w:val="666666"/>
-          <w:sz w:val="24"/>
-          <w:szCs w:val="24"/>
+        <w:pStyle w:val="Titolo4"/>
+        <w:rPr>
+          <w:lang w:val="en-US"/>
+        </w:rPr>
+      </w:pPr>
+      <w:r>
+        <w:rPr>
           <w:lang w:val="en-US"/>
         </w:rPr>
         <w:t>Added value of FHIR</w:t>
@@ -1250,8 +1288,97 @@
       </w:rPr>
     </w:lvl>
   </w:abstractNum>
+  <w:abstractNum w:abstractNumId="1" w15:restartNumberingAfterBreak="0">
+    <w:nsid w:val="2C52778B"/>
+    <w:multiLevelType w:val="hybridMultilevel"/>
+    <w:tmpl w:val="D2B290B0"/>
+    <w:lvl w:ilvl="0" w:tplc="0409000F">
+      <w:start w:val="1"/>
+      <w:numFmt w:val="decimal"/>
+      <w:lvlText w:val="%1."/>
+      <w:lvlJc w:val="left"/>
+      <w:pPr>
+        <w:ind w:left="720" w:hanging="360"/>
+      </w:pPr>
+    </w:lvl>
+    <w:lvl w:ilvl="1" w:tplc="04090019" w:tentative="1">
+      <w:start w:val="1"/>
+      <w:numFmt w:val="lowerLetter"/>
+      <w:lvlText w:val="%2."/>
+      <w:lvlJc w:val="left"/>
+      <w:pPr>
+        <w:ind w:left="1440" w:hanging="360"/>
+      </w:pPr>
+    </w:lvl>
+    <w:lvl w:ilvl="2" w:tplc="0409001B" w:tentative="1">
+      <w:start w:val="1"/>
+      <w:numFmt w:val="lowerRoman"/>
+      <w:lvlText w:val="%3."/>
+      <w:lvlJc w:val="right"/>
+      <w:pPr>
+        <w:ind w:left="2160" w:hanging="180"/>
+      </w:pPr>
+    </w:lvl>
+    <w:lvl w:ilvl="3" w:tplc="0409000F" w:tentative="1">
+      <w:start w:val="1"/>
+      <w:numFmt w:val="decimal"/>
+      <w:lvlText w:val="%4."/>
+      <w:lvlJc w:val="left"/>
+      <w:pPr>
+        <w:ind w:left="2880" w:hanging="360"/>
+      </w:pPr>
+    </w:lvl>
+    <w:lvl w:ilvl="4" w:tplc="04090019" w:tentative="1">
+      <w:start w:val="1"/>
+      <w:numFmt w:val="lowerLetter"/>
+      <w:lvlText w:val="%5."/>
+      <w:lvlJc w:val="left"/>
+      <w:pPr>
+        <w:ind w:left="3600" w:hanging="360"/>
+      </w:pPr>
+    </w:lvl>
+    <w:lvl w:ilvl="5" w:tplc="0409001B" w:tentative="1">
+      <w:start w:val="1"/>
+      <w:numFmt w:val="lowerRoman"/>
+      <w:lvlText w:val="%6."/>
+      <w:lvlJc w:val="right"/>
+      <w:pPr>
+        <w:ind w:left="4320" w:hanging="180"/>
+      </w:pPr>
+    </w:lvl>
+    <w:lvl w:ilvl="6" w:tplc="0409000F" w:tentative="1">
+      <w:start w:val="1"/>
+      <w:numFmt w:val="decimal"/>
+      <w:lvlText w:val="%7."/>
+      <w:lvlJc w:val="left"/>
+      <w:pPr>
+        <w:ind w:left="5040" w:hanging="360"/>
+      </w:pPr>
+    </w:lvl>
+    <w:lvl w:ilvl="7" w:tplc="04090019" w:tentative="1">
+      <w:start w:val="1"/>
+      <w:numFmt w:val="lowerLetter"/>
+      <w:lvlText w:val="%8."/>
+      <w:lvlJc w:val="left"/>
+      <w:pPr>
+        <w:ind w:left="5760" w:hanging="360"/>
+      </w:pPr>
+    </w:lvl>
+    <w:lvl w:ilvl="8" w:tplc="0409001B" w:tentative="1">
+      <w:start w:val="1"/>
+      <w:numFmt w:val="lowerRoman"/>
+      <w:lvlText w:val="%9."/>
+      <w:lvlJc w:val="right"/>
+      <w:pPr>
+        <w:ind w:left="6480" w:hanging="180"/>
+      </w:pPr>
+    </w:lvl>
+  </w:abstractNum>
   <w:num w:numId="1">
     <w:abstractNumId w:val="0"/>
+  </w:num>
+  <w:num w:numId="2">
+    <w:abstractNumId w:val="1"/>
   </w:num>
 </w:numbering>
 </file>
@@ -1836,6 +1963,36 @@
       <w:szCs w:val="30"/>
     </w:rPr>
   </w:style>
+  <w:style w:type="table" w:styleId="Grigliatabella">
+    <w:name w:val="Table Grid"/>
+    <w:basedOn w:val="Tabellanormale"/>
+    <w:uiPriority w:val="39"/>
+    <w:rsid w:val="002F0F90"/>
+    <w:pPr>
+      <w:spacing w:line="240" w:lineRule="auto"/>
+    </w:pPr>
+    <w:tblPr>
+      <w:tblBorders>
+        <w:top w:val="single" w:sz="4" w:space="0" w:color="auto"/>
+        <w:left w:val="single" w:sz="4" w:space="0" w:color="auto"/>
+        <w:bottom w:val="single" w:sz="4" w:space="0" w:color="auto"/>
+        <w:right w:val="single" w:sz="4" w:space="0" w:color="auto"/>
+        <w:insideH w:val="single" w:sz="4" w:space="0" w:color="auto"/>
+        <w:insideV w:val="single" w:sz="4" w:space="0" w:color="auto"/>
+      </w:tblBorders>
+    </w:tblPr>
+  </w:style>
+  <w:style w:type="paragraph" w:styleId="Paragrafoelenco">
+    <w:name w:val="List Paragraph"/>
+    <w:basedOn w:val="Normale"/>
+    <w:uiPriority w:val="34"/>
+    <w:qFormat/>
+    <w:rsid w:val="00DC6A5B"/>
+    <w:pPr>
+      <w:ind w:left="720"/>
+      <w:contextualSpacing/>
+    </w:pPr>
+  </w:style>
 </w:styles>
 </file>
 

</xml_diff>